<commit_message>
Update Template - Documento de Testes.docx
</commit_message>
<xml_diff>
--- a/Template - Documento de Testes.docx
+++ b/Template - Documento de Testes.docx
@@ -14,8 +14,6 @@
           <w:lang w:val="pt-BR"/>
         </w:rPr>
       </w:pPr>
-      <w:bookmarkStart w:id="0" w:name="_GoBack"/>
-      <w:bookmarkEnd w:id="0"/>
     </w:p>
     <w:p>
       <w:pPr>
@@ -85,7 +83,7 @@
           <w:color w:val="FF0000"/>
           <w:lang w:val="pt-BR"/>
         </w:rPr>
-        <w:t>//Apresente aqui uma visão geral do algoritmo</w:t>
+        <w:t>Apresente aqui uma visão geral do algoritmo</w:t>
       </w:r>
       <w:r>
         <w:rPr>
@@ -197,6 +195,7 @@
           <w:lang w:val="pt-BR"/>
         </w:rPr>
       </w:pPr>
+      <w:bookmarkStart w:id="0" w:name="_GoBack"/>
       <w:r>
         <w:rPr>
           <w:color w:val="FF0000"/>
@@ -249,6 +248,7 @@
         <w:t xml:space="preserve"> aqui, de forma geral.</w:t>
       </w:r>
     </w:p>
+    <w:bookmarkEnd w:id="0"/>
     <w:p>
       <w:pPr>
         <w:pStyle w:val="PargrafodaLista"/>
@@ -317,30 +317,14 @@
           <w:color w:val="FF0000"/>
           <w:lang w:val="pt-BR"/>
         </w:rPr>
-        <w:t xml:space="preserve">, quais são os casos de testes a serem </w:t>
-      </w:r>
-      <w:proofErr w:type="gramStart"/>
-      <w:r>
-        <w:rPr>
-          <w:color w:val="FF0000"/>
-          <w:lang w:val="pt-BR"/>
-        </w:rPr>
-        <w:t>util</w:t>
-      </w:r>
-      <w:r>
-        <w:rPr>
-          <w:color w:val="FF0000"/>
-          <w:lang w:val="pt-BR"/>
-        </w:rPr>
-        <w:t>izados</w:t>
-      </w:r>
-      <w:proofErr w:type="gramEnd"/>
-      <w:r>
-        <w:rPr>
-          <w:color w:val="FF0000"/>
-          <w:lang w:val="pt-BR"/>
-        </w:rPr>
-        <w:t xml:space="preserve"> (roteiro e/ou dados de entrada, resultados esperados).</w:t>
+        <w:t>, quais são os casos de testes a serem util</w:t>
+      </w:r>
+      <w:r>
+        <w:rPr>
+          <w:color w:val="FF0000"/>
+          <w:lang w:val="pt-BR"/>
+        </w:rPr>
+        <w:t>izados (roteiro e/ou dados de entrada, resultados esperados).</w:t>
       </w:r>
       <w:r>
         <w:rPr>
@@ -1752,7 +1736,7 @@
 </file>
 
 <file path=customXml/itemProps1.xml><?xml version="1.0" encoding="utf-8"?>
-<ds:datastoreItem xmlns:ds="http://schemas.openxmlformats.org/officeDocument/2006/customXml" ds:itemID="{B4EEACBC-6824-F447-B62F-E88447B1E6BA}">
+<ds:datastoreItem xmlns:ds="http://schemas.openxmlformats.org/officeDocument/2006/customXml" ds:itemID="{E8088AA6-451C-044B-A78E-7511FC52E913}">
   <ds:schemaRefs>
     <ds:schemaRef ds:uri="http://schemas.openxmlformats.org/officeDocument/2006/bibliography"/>
   </ds:schemaRefs>

</xml_diff>